<commit_message>
fix errors, now runtime is the biggest problem (specifically importing .zst files)
</commit_message>
<xml_diff>
--- a/agent/output/trading_report.docx
+++ b/agent/output/trading_report.docx
@@ -7,7 +7,7 @@
         <w:pStyle w:val="Heading1"/>
       </w:pPr>
       <w:r>
-        <w:t>Trading System Report: SAMPLE</w:t>
+        <w:t>Trading System Report: AAPL</w:t>
       </w:r>
     </w:p>
     <w:p>
@@ -20,12 +20,12 @@
     </w:p>
     <w:p>
       <w:r>
-        <w:t>This report presents the performance of a trading strategy applied to SAMPLE using a combination of technical analysis, sentiment analysis, and predictive models.</w:t>
+        <w:t>This report presents the performance of a trading strategy applied to AAPL using a combination of technical analysis, sentiment analysis, and predictive models.</w:t>
       </w:r>
     </w:p>
     <w:p>
       <w:r>
-        <w:t>The strategy achieved a total return of 1.77% (1.77% annualized) with a Sharpe ratio of 0.98. Maximum drawdown was -1.12%. The strategy executed 9 trades with a win rate of 2.38%.</w:t>
+        <w:t>The strategy achieved a total return of 5.06% (5.10% annualized) with a Sharpe ratio of 1.68. Maximum drawdown was -1.16%. The strategy executed 10 trades with a win rate of 2.80%.</w:t>
       </w:r>
     </w:p>
     <w:p>
@@ -85,7 +85,7 @@
           </w:tcPr>
           <w:p>
             <w:r>
-              <w:t>1.77%</w:t>
+              <w:t>5.06%</w:t>
             </w:r>
           </w:p>
         </w:tc>
@@ -107,7 +107,7 @@
           </w:tcPr>
           <w:p>
             <w:r>
-              <w:t>1.77%</w:t>
+              <w:t>5.10%</w:t>
             </w:r>
           </w:p>
         </w:tc>
@@ -129,7 +129,7 @@
           </w:tcPr>
           <w:p>
             <w:r>
-              <w:t>1.80%</w:t>
+              <w:t>3.04%</w:t>
             </w:r>
           </w:p>
         </w:tc>
@@ -151,7 +151,7 @@
           </w:tcPr>
           <w:p>
             <w:r>
-              <w:t>0.98</w:t>
+              <w:t>1.68</w:t>
             </w:r>
           </w:p>
         </w:tc>
@@ -173,7 +173,7 @@
           </w:tcPr>
           <w:p>
             <w:r>
-              <w:t>-1.12%</w:t>
+              <w:t>-1.16%</w:t>
             </w:r>
           </w:p>
         </w:tc>
@@ -195,7 +195,7 @@
           </w:tcPr>
           <w:p>
             <w:r>
-              <w:t>1.57</w:t>
+              <w:t>4.39</w:t>
             </w:r>
           </w:p>
         </w:tc>
@@ -217,7 +217,7 @@
           </w:tcPr>
           <w:p>
             <w:r>
-              <w:t>2.38%</w:t>
+              <w:t>2.80%</w:t>
             </w:r>
           </w:p>
         </w:tc>
@@ -239,7 +239,7 @@
           </w:tcPr>
           <w:p>
             <w:r>
-              <w:t>9</w:t>
+              <w:t>10</w:t>
             </w:r>
           </w:p>
         </w:tc>
@@ -261,7 +261,7 @@
           </w:tcPr>
           <w:p>
             <w:r>
-              <w:t>0.20%</w:t>
+              <w:t>0.50%</w:t>
             </w:r>
           </w:p>
         </w:tc>

</xml_diff>